<commit_message>
Corrections has ben made
</commit_message>
<xml_diff>
--- a/BORRADORES CHIAPPERO/Glosario de Términos.docx
+++ b/BORRADORES CHIAPPERO/Glosario de Términos.docx
@@ -80,36 +80,36 @@
         <w:rPr>
           <w:rtl w:val="0"/>
         </w:rPr>
-        <w:t xml:space="preserve">: Bien inmueble que será construido o reformado.</w:t>
-      </w:r>
-    </w:p>
-    <w:p>
-      <w:pPr>
-        <w:rPr/>
-      </w:pPr>
-      <w:r>
-        <w:rPr>
-          <w:rtl w:val="0"/>
-        </w:rPr>
-      </w:r>
-    </w:p>
-    <w:p>
-      <w:pPr>
-        <w:rPr/>
-      </w:pPr>
-      <w:r>
-        <w:rPr>
-          <w:b w:val="1"/>
-          <w:u w:val="single"/>
-          <w:rtl w:val="0"/>
-        </w:rPr>
-        <w:t xml:space="preserve">Unidad Habitacional (UH)</w:t>
-      </w:r>
-      <w:r>
-        <w:rPr>
-          <w:rtl w:val="0"/>
-        </w:rPr>
-        <w:t xml:space="preserve">: Cada una de las subdivisiones de una </w:t>
+        <w:t xml:space="preserve">: Información referente a un proyecto.</w:t>
+      </w:r>
+    </w:p>
+    <w:p>
+      <w:pPr>
+        <w:rPr/>
+      </w:pPr>
+      <w:r>
+        <w:rPr>
+          <w:rtl w:val="0"/>
+        </w:rPr>
+      </w:r>
+    </w:p>
+    <w:p>
+      <w:pPr>
+        <w:rPr/>
+      </w:pPr>
+      <w:r>
+        <w:rPr>
+          <w:b w:val="1"/>
+          <w:u w:val="single"/>
+          <w:rtl w:val="0"/>
+        </w:rPr>
+        <w:t xml:space="preserve">Inmueble</w:t>
+      </w:r>
+      <w:r>
+        <w:rPr>
+          <w:rtl w:val="0"/>
+        </w:rPr>
+        <w:t xml:space="preserve">: El producto terminado que será construido o reformado. Ej: en la </w:t>
       </w:r>
       <w:r>
         <w:rPr>
@@ -122,7 +122,7 @@
         <w:rPr>
           <w:rtl w:val="0"/>
         </w:rPr>
-        <w:t xml:space="preserve">. Ej: en la Obra de un edificio, cada UH es un departamento. En la </w:t>
+        <w:t xml:space="preserve"> de un edificio, cada inmueble es un departamento. En la </w:t>
       </w:r>
       <w:r>
         <w:rPr>
@@ -135,7 +135,7 @@
         <w:rPr>
           <w:rtl w:val="0"/>
         </w:rPr>
-        <w:t xml:space="preserve"> de un barrio, cada UH es una vivienda.</w:t>
+        <w:t xml:space="preserve"> de un barrio, es una casa.</w:t>
       </w:r>
     </w:p>
     <w:p>

</xml_diff>